<commit_message>
Additional text for submission
</commit_message>
<xml_diff>
--- a/docs/hydry-GPP-quarto/_manuscript/Guo_hydry_ms_SI.docx
+++ b/docs/hydry-GPP-quarto/_manuscript/Guo_hydry_ms_SI.docx
@@ -51,16 +51,22 @@
           </w:placeholder>
         </w:sdtPr>
         <w:sdtContent>
-          <w:proofErr w:type="gramStart"/>
-          <w:r>
-            <w:t>Temporally-varying</w:t>
-          </w:r>
-          <w:proofErr w:type="gramEnd"/>
-          <w:r>
-            <w:t xml:space="preserve"> water use strategies in </w:t>
-          </w:r>
-          <w:r>
-            <w:rPr>
+          <w:r>
+            <w:rPr>
+              <w:b/>
+              <w:bCs/>
+            </w:rPr>
+            <w:t>Dy</w:t>
+          </w:r>
+          <w:r>
+            <w:rPr>
+              <w:b/>
+            </w:rPr>
+            <w:t xml:space="preserve">namic regulation of water potential in </w:t>
+          </w:r>
+          <w:r>
+            <w:rPr>
+              <w:b/>
               <w:i/>
               <w:iCs/>
             </w:rPr>
@@ -69,6 +75,7 @@
           <w:proofErr w:type="spellStart"/>
           <w:r>
             <w:rPr>
+              <w:b/>
               <w:i/>
               <w:iCs/>
             </w:rPr>
@@ -76,7 +83,22 @@
           </w:r>
           <w:proofErr w:type="spellEnd"/>
           <w:r>
-            <w:t xml:space="preserve"> mediate ecosystem carbon fluxes</w:t>
+            <w:rPr>
+              <w:b/>
+            </w:rPr>
+            <w:t xml:space="preserve"> mediate</w:t>
+          </w:r>
+          <w:r>
+            <w:rPr>
+              <w:b/>
+            </w:rPr>
+            <w:t>s</w:t>
+          </w:r>
+          <w:r>
+            <w:rPr>
+              <w:b/>
+            </w:rPr>
+            <w:t xml:space="preserve"> ecosystem carbon fluxes</w:t>
           </w:r>
         </w:sdtContent>
       </w:sdt>
@@ -326,7 +348,7 @@
         </w:rPr>
         <w:lastRenderedPageBreak/>
         <w:drawing>
-          <wp:inline distT="0" distB="0" distL="0" distR="0" wp14:anchorId="211272E4" wp14:editId="13E9FDBD">
+          <wp:inline distT="0" distB="0" distL="0" distR="0" wp14:anchorId="211272E4" wp14:editId="6103F24E">
             <wp:extent cx="4572009" cy="4572009"/>
             <wp:effectExtent l="0" t="0" r="0" b="0"/>
             <wp:docPr id="8" name="Picture 8" descr="Chart, scatter chart&#10;&#10;Description automatically generated"/>
@@ -717,25 +739,7 @@
                 <w:rPr>
                   <w:bCs/>
                 </w:rPr>
-                <w:t xml:space="preserve"> and (right) </w:t>
-              </w:r>
-              <w:r>
-                <w:rPr>
-                  <w:bCs/>
-                </w:rPr>
-                <w:t xml:space="preserve">the GPP residual model with only </w:t>
-              </w:r>
-              <w:r>
-                <w:rPr>
-                  <w:bCs/>
-                </w:rPr>
-                <w:t xml:space="preserve">antecedent </w:t>
-              </w:r>
-              <w:r>
-                <w:rPr>
-                  <w:bCs/>
-                </w:rPr>
-                <w:t>soil water content (Eqn. 5, 11</w:t>
+                <w:t xml:space="preserve"> and (right) the GPP residual model with only antecedent soil water content (Eqn. 5, 11</w:t>
               </w:r>
               <w:r>
                 <w:rPr>
@@ -747,13 +751,7 @@
                 <w:rPr>
                   <w:bCs/>
                 </w:rPr>
-                <w:t>in main text).</w:t>
-              </w:r>
-              <w:r>
-                <w:rPr>
-                  <w:bCs/>
-                </w:rPr>
-                <w:t xml:space="preserve"> </w:t>
+                <w:t xml:space="preserve">in main text). </w:t>
               </w:r>
               <w:r>
                 <w:rPr>
@@ -3041,6 +3039,7 @@
     <w:rsid w:val="004E2120"/>
     <w:rsid w:val="005525F7"/>
     <w:rsid w:val="00584C9A"/>
+    <w:rsid w:val="00637394"/>
     <w:rsid w:val="00641B6D"/>
     <w:rsid w:val="0069438D"/>
     <w:rsid w:val="007328D5"/>
@@ -3555,66 +3554,6 @@
       <w:lang w:val="en-US" w:eastAsia="en-US"/>
     </w:rPr>
   </w:style>
-  <w:style w:type="paragraph" w:customStyle="1" w:styleId="535CDD6D82494C4285ED9143291942F9">
-    <w:name w:val="535CDD6D82494C4285ED9143291942F9"/>
-    <w:rsid w:val="0069438D"/>
-    <w:pPr>
-      <w:spacing w:after="160" w:line="259" w:lineRule="auto"/>
-    </w:pPr>
-    <w:rPr>
-      <w:kern w:val="2"/>
-      <w:lang w:val="en-US" w:eastAsia="en-US"/>
-      <w14:ligatures w14:val="standardContextual"/>
-    </w:rPr>
-  </w:style>
-  <w:style w:type="paragraph" w:customStyle="1" w:styleId="CF2F774446894F20B626C23BADEE23C1">
-    <w:name w:val="CF2F774446894F20B626C23BADEE23C1"/>
-    <w:rsid w:val="0069438D"/>
-    <w:pPr>
-      <w:spacing w:after="160" w:line="259" w:lineRule="auto"/>
-    </w:pPr>
-    <w:rPr>
-      <w:kern w:val="2"/>
-      <w:lang w:val="en-US" w:eastAsia="en-US"/>
-      <w14:ligatures w14:val="standardContextual"/>
-    </w:rPr>
-  </w:style>
-  <w:style w:type="paragraph" w:customStyle="1" w:styleId="D4052A3D80B941538E57CAC31B2A68B3">
-    <w:name w:val="D4052A3D80B941538E57CAC31B2A68B3"/>
-    <w:rsid w:val="0069438D"/>
-    <w:pPr>
-      <w:spacing w:after="160" w:line="259" w:lineRule="auto"/>
-    </w:pPr>
-    <w:rPr>
-      <w:kern w:val="2"/>
-      <w:lang w:val="en-US" w:eastAsia="en-US"/>
-      <w14:ligatures w14:val="standardContextual"/>
-    </w:rPr>
-  </w:style>
-  <w:style w:type="paragraph" w:customStyle="1" w:styleId="951E66EEF69146CB8D28C163742F8299">
-    <w:name w:val="951E66EEF69146CB8D28C163742F8299"/>
-    <w:rsid w:val="0069438D"/>
-    <w:pPr>
-      <w:spacing w:after="160" w:line="259" w:lineRule="auto"/>
-    </w:pPr>
-    <w:rPr>
-      <w:kern w:val="2"/>
-      <w:lang w:val="en-US" w:eastAsia="en-US"/>
-      <w14:ligatures w14:val="standardContextual"/>
-    </w:rPr>
-  </w:style>
-  <w:style w:type="paragraph" w:customStyle="1" w:styleId="9F53AC144D4D42E5B0273B0C9848351E">
-    <w:name w:val="9F53AC144D4D42E5B0273B0C9848351E"/>
-    <w:rsid w:val="0069438D"/>
-    <w:pPr>
-      <w:spacing w:after="160" w:line="259" w:lineRule="auto"/>
-    </w:pPr>
-    <w:rPr>
-      <w:kern w:val="2"/>
-      <w:lang w:val="en-US" w:eastAsia="en-US"/>
-      <w14:ligatures w14:val="standardContextual"/>
-    </w:rPr>
-  </w:style>
 </w:styles>
 </file>
 

</xml_diff>

<commit_message>
Edit discussion per R2 comments
</commit_message>
<xml_diff>
--- a/docs/hydry-GPP-quarto/_manuscript/Guo_hydry_ms_SI.docx
+++ b/docs/hydry-GPP-quarto/_manuscript/Guo_hydry_ms_SI.docx
@@ -1,6 +1,6 @@
 
 <file path=word/document.xml><?xml version="1.0" encoding="utf-8"?>
-<w:document xmlns:wpc="http://schemas.microsoft.com/office/word/2010/wordprocessingCanvas" xmlns:cx="http://schemas.microsoft.com/office/drawing/2014/chartex" xmlns:cx1="http://schemas.microsoft.com/office/drawing/2015/9/8/chartex" xmlns:cx2="http://schemas.microsoft.com/office/drawing/2015/10/21/chartex" xmlns:cx3="http://schemas.microsoft.com/office/drawing/2016/5/9/chartex" xmlns:cx4="http://schemas.microsoft.com/office/drawing/2016/5/10/chartex" xmlns:cx5="http://schemas.microsoft.com/office/drawing/2016/5/11/chartex" xmlns:cx6="http://schemas.microsoft.com/office/drawing/2016/5/12/chartex" xmlns:cx7="http://schemas.microsoft.com/office/drawing/2016/5/13/chartex" xmlns:cx8="http://schemas.microsoft.com/office/drawing/2016/5/14/chartex" xmlns:mc="http://schemas.openxmlformats.org/markup-compatibility/2006" xmlns:aink="http://schemas.microsoft.com/office/drawing/2016/ink" xmlns:am3d="http://schemas.microsoft.com/office/drawing/2017/model3d" xmlns:o="urn:schemas-microsoft-com:office:office" xmlns:oel="http://schemas.microsoft.com/office/2019/extlst" xmlns:r="http://schemas.openxmlformats.org/officeDocument/2006/relationships" xmlns:m="http://schemas.openxmlformats.org/officeDocument/2006/math" xmlns:v="urn:schemas-microsoft-com:vml" xmlns:wp14="http://schemas.microsoft.com/office/word/2010/wordprocessingDrawing" xmlns:wp="http://schemas.openxmlformats.org/drawingml/2006/wordprocessingDrawing" xmlns:w10="urn:schemas-microsoft-com:office:word" xmlns:w="http://schemas.openxmlformats.org/wordprocessingml/2006/main" xmlns:w14="http://schemas.microsoft.com/office/word/2010/wordml" xmlns:w15="http://schemas.microsoft.com/office/word/2012/wordml" xmlns:w16cex="http://schemas.microsoft.com/office/word/2018/wordml/cex" xmlns:w16cid="http://schemas.microsoft.com/office/word/2016/wordml/cid" xmlns:w16="http://schemas.microsoft.com/office/word/2018/wordml" xmlns:w16sdtdh="http://schemas.microsoft.com/office/word/2020/wordml/sdtdatahash" xmlns:w16se="http://schemas.microsoft.com/office/word/2015/wordml/symex" xmlns:wpg="http://schemas.microsoft.com/office/word/2010/wordprocessingGroup" xmlns:wpi="http://schemas.microsoft.com/office/word/2010/wordprocessingInk" xmlns:wne="http://schemas.microsoft.com/office/word/2006/wordml" xmlns:wps="http://schemas.microsoft.com/office/word/2010/wordprocessingShape" mc:Ignorable="w14 w15 w16se w16cid w16 w16cex w16sdtdh wp14">
+<w:document xmlns:wpc="http://schemas.microsoft.com/office/word/2010/wordprocessingCanvas" xmlns:cx="http://schemas.microsoft.com/office/drawing/2014/chartex" xmlns:cx1="http://schemas.microsoft.com/office/drawing/2015/9/8/chartex" xmlns:cx2="http://schemas.microsoft.com/office/drawing/2015/10/21/chartex" xmlns:cx3="http://schemas.microsoft.com/office/drawing/2016/5/9/chartex" xmlns:cx4="http://schemas.microsoft.com/office/drawing/2016/5/10/chartex" xmlns:cx5="http://schemas.microsoft.com/office/drawing/2016/5/11/chartex" xmlns:cx6="http://schemas.microsoft.com/office/drawing/2016/5/12/chartex" xmlns:cx7="http://schemas.microsoft.com/office/drawing/2016/5/13/chartex" xmlns:cx8="http://schemas.microsoft.com/office/drawing/2016/5/14/chartex" xmlns:mc="http://schemas.openxmlformats.org/markup-compatibility/2006" xmlns:aink="http://schemas.microsoft.com/office/drawing/2016/ink" xmlns:am3d="http://schemas.microsoft.com/office/drawing/2017/model3d" xmlns:o="urn:schemas-microsoft-com:office:office" xmlns:oel="http://schemas.microsoft.com/office/2019/extlst" xmlns:r="http://schemas.openxmlformats.org/officeDocument/2006/relationships" xmlns:m="http://schemas.openxmlformats.org/officeDocument/2006/math" xmlns:v="urn:schemas-microsoft-com:vml" xmlns:wp14="http://schemas.microsoft.com/office/word/2010/wordprocessingDrawing" xmlns:wp="http://schemas.openxmlformats.org/drawingml/2006/wordprocessingDrawing" xmlns:w10="urn:schemas-microsoft-com:office:word" xmlns:w="http://schemas.openxmlformats.org/wordprocessingml/2006/main" xmlns:w14="http://schemas.microsoft.com/office/word/2010/wordml" xmlns:w15="http://schemas.microsoft.com/office/word/2012/wordml" xmlns:w16cex="http://schemas.microsoft.com/office/word/2018/wordml/cex" xmlns:w16cid="http://schemas.microsoft.com/office/word/2016/wordml/cid" xmlns:w16="http://schemas.microsoft.com/office/word/2018/wordml" xmlns:w16du="http://schemas.microsoft.com/office/word/2023/wordml/word16du" xmlns:w16sdtdh="http://schemas.microsoft.com/office/word/2020/wordml/sdtdatahash" xmlns:w16se="http://schemas.microsoft.com/office/word/2015/wordml/symex" xmlns:wpg="http://schemas.microsoft.com/office/word/2010/wordprocessingGroup" xmlns:wpi="http://schemas.microsoft.com/office/word/2010/wordprocessingInk" xmlns:wne="http://schemas.microsoft.com/office/word/2006/wordml" xmlns:wps="http://schemas.microsoft.com/office/word/2010/wordprocessingShape" mc:Ignorable="w14 w15 w16se w16cid w16 w16cex w16sdtdh w16du wp14">
   <w:body>
     <w:p>
       <w:pPr>
@@ -348,7 +348,7 @@
         </w:rPr>
         <w:lastRenderedPageBreak/>
         <w:drawing>
-          <wp:inline distT="0" distB="0" distL="0" distR="0" wp14:anchorId="211272E4" wp14:editId="6103F24E">
+          <wp:inline distT="0" distB="0" distL="0" distR="0" wp14:anchorId="211272E4" wp14:editId="6AA9F099">
             <wp:extent cx="4572009" cy="4572009"/>
             <wp:effectExtent l="0" t="0" r="0" b="0"/>
             <wp:docPr id="8" name="Picture 8" descr="Chart, scatter chart&#10;&#10;Description automatically generated"/>
@@ -509,7 +509,7 @@
             <w:rPr>
               <w:bCs/>
             </w:rPr>
-            <w:t>2</w:t>
+            <w:t>3</w:t>
           </w:r>
           <w:r>
             <w:rPr>
@@ -796,7 +796,7 @@
 </file>
 
 <file path=word/endnotes.xml><?xml version="1.0" encoding="utf-8"?>
-<w:endnotes xmlns:wpc="http://schemas.microsoft.com/office/word/2010/wordprocessingCanvas" xmlns:cx="http://schemas.microsoft.com/office/drawing/2014/chartex" xmlns:cx1="http://schemas.microsoft.com/office/drawing/2015/9/8/chartex" xmlns:cx2="http://schemas.microsoft.com/office/drawing/2015/10/21/chartex" xmlns:cx3="http://schemas.microsoft.com/office/drawing/2016/5/9/chartex" xmlns:cx4="http://schemas.microsoft.com/office/drawing/2016/5/10/chartex" xmlns:cx5="http://schemas.microsoft.com/office/drawing/2016/5/11/chartex" xmlns:cx6="http://schemas.microsoft.com/office/drawing/2016/5/12/chartex" xmlns:cx7="http://schemas.microsoft.com/office/drawing/2016/5/13/chartex" xmlns:cx8="http://schemas.microsoft.com/office/drawing/2016/5/14/chartex" xmlns:mc="http://schemas.openxmlformats.org/markup-compatibility/2006" xmlns:aink="http://schemas.microsoft.com/office/drawing/2016/ink" xmlns:am3d="http://schemas.microsoft.com/office/drawing/2017/model3d" xmlns:o="urn:schemas-microsoft-com:office:office" xmlns:oel="http://schemas.microsoft.com/office/2019/extlst" xmlns:r="http://schemas.openxmlformats.org/officeDocument/2006/relationships" xmlns:m="http://schemas.openxmlformats.org/officeDocument/2006/math" xmlns:v="urn:schemas-microsoft-com:vml" xmlns:wp14="http://schemas.microsoft.com/office/word/2010/wordprocessingDrawing" xmlns:wp="http://schemas.openxmlformats.org/drawingml/2006/wordprocessingDrawing" xmlns:w10="urn:schemas-microsoft-com:office:word" xmlns:w="http://schemas.openxmlformats.org/wordprocessingml/2006/main" xmlns:w14="http://schemas.microsoft.com/office/word/2010/wordml" xmlns:w15="http://schemas.microsoft.com/office/word/2012/wordml" xmlns:w16cex="http://schemas.microsoft.com/office/word/2018/wordml/cex" xmlns:w16cid="http://schemas.microsoft.com/office/word/2016/wordml/cid" xmlns:w16="http://schemas.microsoft.com/office/word/2018/wordml" xmlns:w16sdtdh="http://schemas.microsoft.com/office/word/2020/wordml/sdtdatahash" xmlns:w16se="http://schemas.microsoft.com/office/word/2015/wordml/symex" xmlns:wpg="http://schemas.microsoft.com/office/word/2010/wordprocessingGroup" xmlns:wpi="http://schemas.microsoft.com/office/word/2010/wordprocessingInk" xmlns:wne="http://schemas.microsoft.com/office/word/2006/wordml" xmlns:wps="http://schemas.microsoft.com/office/word/2010/wordprocessingShape" mc:Ignorable="w14 w15 w16se w16cid w16 w16cex w16sdtdh wp14">
+<w:endnotes xmlns:wpc="http://schemas.microsoft.com/office/word/2010/wordprocessingCanvas" xmlns:cx="http://schemas.microsoft.com/office/drawing/2014/chartex" xmlns:cx1="http://schemas.microsoft.com/office/drawing/2015/9/8/chartex" xmlns:cx2="http://schemas.microsoft.com/office/drawing/2015/10/21/chartex" xmlns:cx3="http://schemas.microsoft.com/office/drawing/2016/5/9/chartex" xmlns:cx4="http://schemas.microsoft.com/office/drawing/2016/5/10/chartex" xmlns:cx5="http://schemas.microsoft.com/office/drawing/2016/5/11/chartex" xmlns:cx6="http://schemas.microsoft.com/office/drawing/2016/5/12/chartex" xmlns:cx7="http://schemas.microsoft.com/office/drawing/2016/5/13/chartex" xmlns:cx8="http://schemas.microsoft.com/office/drawing/2016/5/14/chartex" xmlns:mc="http://schemas.openxmlformats.org/markup-compatibility/2006" xmlns:aink="http://schemas.microsoft.com/office/drawing/2016/ink" xmlns:am3d="http://schemas.microsoft.com/office/drawing/2017/model3d" xmlns:o="urn:schemas-microsoft-com:office:office" xmlns:oel="http://schemas.microsoft.com/office/2019/extlst" xmlns:r="http://schemas.openxmlformats.org/officeDocument/2006/relationships" xmlns:m="http://schemas.openxmlformats.org/officeDocument/2006/math" xmlns:v="urn:schemas-microsoft-com:vml" xmlns:wp14="http://schemas.microsoft.com/office/word/2010/wordprocessingDrawing" xmlns:wp="http://schemas.openxmlformats.org/drawingml/2006/wordprocessingDrawing" xmlns:w10="urn:schemas-microsoft-com:office:word" xmlns:w="http://schemas.openxmlformats.org/wordprocessingml/2006/main" xmlns:w14="http://schemas.microsoft.com/office/word/2010/wordml" xmlns:w15="http://schemas.microsoft.com/office/word/2012/wordml" xmlns:w16cex="http://schemas.microsoft.com/office/word/2018/wordml/cex" xmlns:w16cid="http://schemas.microsoft.com/office/word/2016/wordml/cid" xmlns:w16="http://schemas.microsoft.com/office/word/2018/wordml" xmlns:w16du="http://schemas.microsoft.com/office/word/2023/wordml/word16du" xmlns:w16sdtdh="http://schemas.microsoft.com/office/word/2020/wordml/sdtdatahash" xmlns:w16se="http://schemas.microsoft.com/office/word/2015/wordml/symex" xmlns:wpg="http://schemas.microsoft.com/office/word/2010/wordprocessingGroup" xmlns:wpi="http://schemas.microsoft.com/office/word/2010/wordprocessingInk" xmlns:wne="http://schemas.microsoft.com/office/word/2006/wordml" xmlns:wps="http://schemas.microsoft.com/office/word/2010/wordprocessingShape" mc:Ignorable="w14 w15 w16se w16cid w16 w16cex w16sdtdh w16du wp14">
   <w:endnote w:type="separator" w:id="-1">
     <w:p>
       <w:r>
@@ -815,7 +815,7 @@
 </file>
 
 <file path=word/footnotes.xml><?xml version="1.0" encoding="utf-8"?>
-<w:footnotes xmlns:wpc="http://schemas.microsoft.com/office/word/2010/wordprocessingCanvas" xmlns:cx="http://schemas.microsoft.com/office/drawing/2014/chartex" xmlns:cx1="http://schemas.microsoft.com/office/drawing/2015/9/8/chartex" xmlns:cx2="http://schemas.microsoft.com/office/drawing/2015/10/21/chartex" xmlns:cx3="http://schemas.microsoft.com/office/drawing/2016/5/9/chartex" xmlns:cx4="http://schemas.microsoft.com/office/drawing/2016/5/10/chartex" xmlns:cx5="http://schemas.microsoft.com/office/drawing/2016/5/11/chartex" xmlns:cx6="http://schemas.microsoft.com/office/drawing/2016/5/12/chartex" xmlns:cx7="http://schemas.microsoft.com/office/drawing/2016/5/13/chartex" xmlns:cx8="http://schemas.microsoft.com/office/drawing/2016/5/14/chartex" xmlns:mc="http://schemas.openxmlformats.org/markup-compatibility/2006" xmlns:aink="http://schemas.microsoft.com/office/drawing/2016/ink" xmlns:am3d="http://schemas.microsoft.com/office/drawing/2017/model3d" xmlns:o="urn:schemas-microsoft-com:office:office" xmlns:oel="http://schemas.microsoft.com/office/2019/extlst" xmlns:r="http://schemas.openxmlformats.org/officeDocument/2006/relationships" xmlns:m="http://schemas.openxmlformats.org/officeDocument/2006/math" xmlns:v="urn:schemas-microsoft-com:vml" xmlns:wp14="http://schemas.microsoft.com/office/word/2010/wordprocessingDrawing" xmlns:wp="http://schemas.openxmlformats.org/drawingml/2006/wordprocessingDrawing" xmlns:w10="urn:schemas-microsoft-com:office:word" xmlns:w="http://schemas.openxmlformats.org/wordprocessingml/2006/main" xmlns:w14="http://schemas.microsoft.com/office/word/2010/wordml" xmlns:w15="http://schemas.microsoft.com/office/word/2012/wordml" xmlns:w16cex="http://schemas.microsoft.com/office/word/2018/wordml/cex" xmlns:w16cid="http://schemas.microsoft.com/office/word/2016/wordml/cid" xmlns:w16="http://schemas.microsoft.com/office/word/2018/wordml" xmlns:w16sdtdh="http://schemas.microsoft.com/office/word/2020/wordml/sdtdatahash" xmlns:w16se="http://schemas.microsoft.com/office/word/2015/wordml/symex" xmlns:wpg="http://schemas.microsoft.com/office/word/2010/wordprocessingGroup" xmlns:wpi="http://schemas.microsoft.com/office/word/2010/wordprocessingInk" xmlns:wne="http://schemas.microsoft.com/office/word/2006/wordml" xmlns:wps="http://schemas.microsoft.com/office/word/2010/wordprocessingShape" mc:Ignorable="w14 w15 w16se w16cid w16 w16cex w16sdtdh wp14">
+<w:footnotes xmlns:wpc="http://schemas.microsoft.com/office/word/2010/wordprocessingCanvas" xmlns:cx="http://schemas.microsoft.com/office/drawing/2014/chartex" xmlns:cx1="http://schemas.microsoft.com/office/drawing/2015/9/8/chartex" xmlns:cx2="http://schemas.microsoft.com/office/drawing/2015/10/21/chartex" xmlns:cx3="http://schemas.microsoft.com/office/drawing/2016/5/9/chartex" xmlns:cx4="http://schemas.microsoft.com/office/drawing/2016/5/10/chartex" xmlns:cx5="http://schemas.microsoft.com/office/drawing/2016/5/11/chartex" xmlns:cx6="http://schemas.microsoft.com/office/drawing/2016/5/12/chartex" xmlns:cx7="http://schemas.microsoft.com/office/drawing/2016/5/13/chartex" xmlns:cx8="http://schemas.microsoft.com/office/drawing/2016/5/14/chartex" xmlns:mc="http://schemas.openxmlformats.org/markup-compatibility/2006" xmlns:aink="http://schemas.microsoft.com/office/drawing/2016/ink" xmlns:am3d="http://schemas.microsoft.com/office/drawing/2017/model3d" xmlns:o="urn:schemas-microsoft-com:office:office" xmlns:oel="http://schemas.microsoft.com/office/2019/extlst" xmlns:r="http://schemas.openxmlformats.org/officeDocument/2006/relationships" xmlns:m="http://schemas.openxmlformats.org/officeDocument/2006/math" xmlns:v="urn:schemas-microsoft-com:vml" xmlns:wp14="http://schemas.microsoft.com/office/word/2010/wordprocessingDrawing" xmlns:wp="http://schemas.openxmlformats.org/drawingml/2006/wordprocessingDrawing" xmlns:w10="urn:schemas-microsoft-com:office:word" xmlns:w="http://schemas.openxmlformats.org/wordprocessingml/2006/main" xmlns:w14="http://schemas.microsoft.com/office/word/2010/wordml" xmlns:w15="http://schemas.microsoft.com/office/word/2012/wordml" xmlns:w16cex="http://schemas.microsoft.com/office/word/2018/wordml/cex" xmlns:w16cid="http://schemas.microsoft.com/office/word/2016/wordml/cid" xmlns:w16="http://schemas.microsoft.com/office/word/2018/wordml" xmlns:w16du="http://schemas.microsoft.com/office/word/2023/wordml/word16du" xmlns:w16sdtdh="http://schemas.microsoft.com/office/word/2020/wordml/sdtdatahash" xmlns:w16se="http://schemas.microsoft.com/office/word/2015/wordml/symex" xmlns:wpg="http://schemas.microsoft.com/office/word/2010/wordprocessingGroup" xmlns:wpi="http://schemas.microsoft.com/office/word/2010/wordprocessingInk" xmlns:wne="http://schemas.microsoft.com/office/word/2006/wordml" xmlns:wps="http://schemas.microsoft.com/office/word/2010/wordprocessingShape" mc:Ignorable="w14 w15 w16se w16cid w16 w16cex w16sdtdh w16du wp14">
   <w:footnote w:type="separator" w:id="-1">
     <w:p>
       <w:r>
@@ -834,7 +834,7 @@
 </file>
 
 <file path=word/header1.xml><?xml version="1.0" encoding="utf-8"?>
-<w:hdr xmlns:wpc="http://schemas.microsoft.com/office/word/2010/wordprocessingCanvas" xmlns:cx="http://schemas.microsoft.com/office/drawing/2014/chartex" xmlns:cx1="http://schemas.microsoft.com/office/drawing/2015/9/8/chartex" xmlns:cx2="http://schemas.microsoft.com/office/drawing/2015/10/21/chartex" xmlns:cx3="http://schemas.microsoft.com/office/drawing/2016/5/9/chartex" xmlns:cx4="http://schemas.microsoft.com/office/drawing/2016/5/10/chartex" xmlns:cx5="http://schemas.microsoft.com/office/drawing/2016/5/11/chartex" xmlns:cx6="http://schemas.microsoft.com/office/drawing/2016/5/12/chartex" xmlns:cx7="http://schemas.microsoft.com/office/drawing/2016/5/13/chartex" xmlns:cx8="http://schemas.microsoft.com/office/drawing/2016/5/14/chartex" xmlns:mc="http://schemas.openxmlformats.org/markup-compatibility/2006" xmlns:aink="http://schemas.microsoft.com/office/drawing/2016/ink" xmlns:am3d="http://schemas.microsoft.com/office/drawing/2017/model3d" xmlns:o="urn:schemas-microsoft-com:office:office" xmlns:oel="http://schemas.microsoft.com/office/2019/extlst" xmlns:r="http://schemas.openxmlformats.org/officeDocument/2006/relationships" xmlns:m="http://schemas.openxmlformats.org/officeDocument/2006/math" xmlns:v="urn:schemas-microsoft-com:vml" xmlns:wp14="http://schemas.microsoft.com/office/word/2010/wordprocessingDrawing" xmlns:wp="http://schemas.openxmlformats.org/drawingml/2006/wordprocessingDrawing" xmlns:w10="urn:schemas-microsoft-com:office:word" xmlns:w="http://schemas.openxmlformats.org/wordprocessingml/2006/main" xmlns:w14="http://schemas.microsoft.com/office/word/2010/wordml" xmlns:w15="http://schemas.microsoft.com/office/word/2012/wordml" xmlns:w16cex="http://schemas.microsoft.com/office/word/2018/wordml/cex" xmlns:w16cid="http://schemas.microsoft.com/office/word/2016/wordml/cid" xmlns:w16="http://schemas.microsoft.com/office/word/2018/wordml" xmlns:w16sdtdh="http://schemas.microsoft.com/office/word/2020/wordml/sdtdatahash" xmlns:w16se="http://schemas.microsoft.com/office/word/2015/wordml/symex" xmlns:wpg="http://schemas.microsoft.com/office/word/2010/wordprocessingGroup" xmlns:wpi="http://schemas.microsoft.com/office/word/2010/wordprocessingInk" xmlns:wne="http://schemas.microsoft.com/office/word/2006/wordml" xmlns:wps="http://schemas.microsoft.com/office/word/2010/wordprocessingShape" mc:Ignorable="w14 w15 w16se w16cid w16 w16cex w16sdtdh wp14">
+<w:hdr xmlns:wpc="http://schemas.microsoft.com/office/word/2010/wordprocessingCanvas" xmlns:cx="http://schemas.microsoft.com/office/drawing/2014/chartex" xmlns:cx1="http://schemas.microsoft.com/office/drawing/2015/9/8/chartex" xmlns:cx2="http://schemas.microsoft.com/office/drawing/2015/10/21/chartex" xmlns:cx3="http://schemas.microsoft.com/office/drawing/2016/5/9/chartex" xmlns:cx4="http://schemas.microsoft.com/office/drawing/2016/5/10/chartex" xmlns:cx5="http://schemas.microsoft.com/office/drawing/2016/5/11/chartex" xmlns:cx6="http://schemas.microsoft.com/office/drawing/2016/5/12/chartex" xmlns:cx7="http://schemas.microsoft.com/office/drawing/2016/5/13/chartex" xmlns:cx8="http://schemas.microsoft.com/office/drawing/2016/5/14/chartex" xmlns:mc="http://schemas.openxmlformats.org/markup-compatibility/2006" xmlns:aink="http://schemas.microsoft.com/office/drawing/2016/ink" xmlns:am3d="http://schemas.microsoft.com/office/drawing/2017/model3d" xmlns:o="urn:schemas-microsoft-com:office:office" xmlns:oel="http://schemas.microsoft.com/office/2019/extlst" xmlns:r="http://schemas.openxmlformats.org/officeDocument/2006/relationships" xmlns:m="http://schemas.openxmlformats.org/officeDocument/2006/math" xmlns:v="urn:schemas-microsoft-com:vml" xmlns:wp14="http://schemas.microsoft.com/office/word/2010/wordprocessingDrawing" xmlns:wp="http://schemas.openxmlformats.org/drawingml/2006/wordprocessingDrawing" xmlns:w10="urn:schemas-microsoft-com:office:word" xmlns:w="http://schemas.openxmlformats.org/wordprocessingml/2006/main" xmlns:w14="http://schemas.microsoft.com/office/word/2010/wordml" xmlns:w15="http://schemas.microsoft.com/office/word/2012/wordml" xmlns:w16cex="http://schemas.microsoft.com/office/word/2018/wordml/cex" xmlns:w16cid="http://schemas.microsoft.com/office/word/2016/wordml/cid" xmlns:w16="http://schemas.microsoft.com/office/word/2018/wordml" xmlns:w16du="http://schemas.microsoft.com/office/word/2023/wordml/word16du" xmlns:w16sdtdh="http://schemas.microsoft.com/office/word/2020/wordml/sdtdatahash" xmlns:w16se="http://schemas.microsoft.com/office/word/2015/wordml/symex" xmlns:wpg="http://schemas.microsoft.com/office/word/2010/wordprocessingGroup" xmlns:wpi="http://schemas.microsoft.com/office/word/2010/wordprocessingInk" xmlns:wne="http://schemas.microsoft.com/office/word/2006/wordml" xmlns:wps="http://schemas.microsoft.com/office/word/2010/wordprocessingShape" mc:Ignorable="w14 w15 w16se w16cid w16 w16cex w16sdtdh w16du wp14">
   <w:p>
     <w:pPr>
       <w:pStyle w:val="Header"/>
@@ -899,7 +899,7 @@
 </file>
 
 <file path=word/header2.xml><?xml version="1.0" encoding="utf-8"?>
-<w:hdr xmlns:wpc="http://schemas.microsoft.com/office/word/2010/wordprocessingCanvas" xmlns:cx="http://schemas.microsoft.com/office/drawing/2014/chartex" xmlns:cx1="http://schemas.microsoft.com/office/drawing/2015/9/8/chartex" xmlns:cx2="http://schemas.microsoft.com/office/drawing/2015/10/21/chartex" xmlns:cx3="http://schemas.microsoft.com/office/drawing/2016/5/9/chartex" xmlns:cx4="http://schemas.microsoft.com/office/drawing/2016/5/10/chartex" xmlns:cx5="http://schemas.microsoft.com/office/drawing/2016/5/11/chartex" xmlns:cx6="http://schemas.microsoft.com/office/drawing/2016/5/12/chartex" xmlns:cx7="http://schemas.microsoft.com/office/drawing/2016/5/13/chartex" xmlns:cx8="http://schemas.microsoft.com/office/drawing/2016/5/14/chartex" xmlns:mc="http://schemas.openxmlformats.org/markup-compatibility/2006" xmlns:aink="http://schemas.microsoft.com/office/drawing/2016/ink" xmlns:am3d="http://schemas.microsoft.com/office/drawing/2017/model3d" xmlns:o="urn:schemas-microsoft-com:office:office" xmlns:oel="http://schemas.microsoft.com/office/2019/extlst" xmlns:r="http://schemas.openxmlformats.org/officeDocument/2006/relationships" xmlns:m="http://schemas.openxmlformats.org/officeDocument/2006/math" xmlns:v="urn:schemas-microsoft-com:vml" xmlns:wp14="http://schemas.microsoft.com/office/word/2010/wordprocessingDrawing" xmlns:wp="http://schemas.openxmlformats.org/drawingml/2006/wordprocessingDrawing" xmlns:w10="urn:schemas-microsoft-com:office:word" xmlns:w="http://schemas.openxmlformats.org/wordprocessingml/2006/main" xmlns:w14="http://schemas.microsoft.com/office/word/2010/wordml" xmlns:w15="http://schemas.microsoft.com/office/word/2012/wordml" xmlns:w16cex="http://schemas.microsoft.com/office/word/2018/wordml/cex" xmlns:w16cid="http://schemas.microsoft.com/office/word/2016/wordml/cid" xmlns:w16="http://schemas.microsoft.com/office/word/2018/wordml" xmlns:w16sdtdh="http://schemas.microsoft.com/office/word/2020/wordml/sdtdatahash" xmlns:w16se="http://schemas.microsoft.com/office/word/2015/wordml/symex" xmlns:wpg="http://schemas.microsoft.com/office/word/2010/wordprocessingGroup" xmlns:wpi="http://schemas.microsoft.com/office/word/2010/wordprocessingInk" xmlns:wne="http://schemas.microsoft.com/office/word/2006/wordml" xmlns:wps="http://schemas.microsoft.com/office/word/2010/wordprocessingShape" mc:Ignorable="w14 w15 w16se w16cid w16 w16cex w16sdtdh wp14">
+<w:hdr xmlns:wpc="http://schemas.microsoft.com/office/word/2010/wordprocessingCanvas" xmlns:cx="http://schemas.microsoft.com/office/drawing/2014/chartex" xmlns:cx1="http://schemas.microsoft.com/office/drawing/2015/9/8/chartex" xmlns:cx2="http://schemas.microsoft.com/office/drawing/2015/10/21/chartex" xmlns:cx3="http://schemas.microsoft.com/office/drawing/2016/5/9/chartex" xmlns:cx4="http://schemas.microsoft.com/office/drawing/2016/5/10/chartex" xmlns:cx5="http://schemas.microsoft.com/office/drawing/2016/5/11/chartex" xmlns:cx6="http://schemas.microsoft.com/office/drawing/2016/5/12/chartex" xmlns:cx7="http://schemas.microsoft.com/office/drawing/2016/5/13/chartex" xmlns:cx8="http://schemas.microsoft.com/office/drawing/2016/5/14/chartex" xmlns:mc="http://schemas.openxmlformats.org/markup-compatibility/2006" xmlns:aink="http://schemas.microsoft.com/office/drawing/2016/ink" xmlns:am3d="http://schemas.microsoft.com/office/drawing/2017/model3d" xmlns:o="urn:schemas-microsoft-com:office:office" xmlns:oel="http://schemas.microsoft.com/office/2019/extlst" xmlns:r="http://schemas.openxmlformats.org/officeDocument/2006/relationships" xmlns:m="http://schemas.openxmlformats.org/officeDocument/2006/math" xmlns:v="urn:schemas-microsoft-com:vml" xmlns:wp14="http://schemas.microsoft.com/office/word/2010/wordprocessingDrawing" xmlns:wp="http://schemas.openxmlformats.org/drawingml/2006/wordprocessingDrawing" xmlns:w10="urn:schemas-microsoft-com:office:word" xmlns:w="http://schemas.openxmlformats.org/wordprocessingml/2006/main" xmlns:w14="http://schemas.microsoft.com/office/word/2010/wordml" xmlns:w15="http://schemas.microsoft.com/office/word/2012/wordml" xmlns:w16cex="http://schemas.microsoft.com/office/word/2018/wordml/cex" xmlns:w16cid="http://schemas.microsoft.com/office/word/2016/wordml/cid" xmlns:w16="http://schemas.microsoft.com/office/word/2018/wordml" xmlns:w16du="http://schemas.microsoft.com/office/word/2023/wordml/word16du" xmlns:w16sdtdh="http://schemas.microsoft.com/office/word/2020/wordml/sdtdatahash" xmlns:w16se="http://schemas.microsoft.com/office/word/2015/wordml/symex" xmlns:wpg="http://schemas.microsoft.com/office/word/2010/wordprocessingGroup" xmlns:wpi="http://schemas.microsoft.com/office/word/2010/wordprocessingInk" xmlns:wne="http://schemas.microsoft.com/office/word/2006/wordml" xmlns:wps="http://schemas.microsoft.com/office/word/2010/wordprocessingShape" mc:Ignorable="w14 w15 w16se w16cid w16 w16cex w16sdtdh w16du wp14">
   <w:p>
     <w:pPr>
       <w:pStyle w:val="Header"/>
@@ -914,7 +914,7 @@
 </file>
 
 <file path=word/numbering.xml><?xml version="1.0" encoding="utf-8"?>
-<w:numbering xmlns:wpc="http://schemas.microsoft.com/office/word/2010/wordprocessingCanvas" xmlns:cx="http://schemas.microsoft.com/office/drawing/2014/chartex" xmlns:cx1="http://schemas.microsoft.com/office/drawing/2015/9/8/chartex" xmlns:cx2="http://schemas.microsoft.com/office/drawing/2015/10/21/chartex" xmlns:cx3="http://schemas.microsoft.com/office/drawing/2016/5/9/chartex" xmlns:cx4="http://schemas.microsoft.com/office/drawing/2016/5/10/chartex" xmlns:cx5="http://schemas.microsoft.com/office/drawing/2016/5/11/chartex" xmlns:cx6="http://schemas.microsoft.com/office/drawing/2016/5/12/chartex" xmlns:cx7="http://schemas.microsoft.com/office/drawing/2016/5/13/chartex" xmlns:cx8="http://schemas.microsoft.com/office/drawing/2016/5/14/chartex" xmlns:mc="http://schemas.openxmlformats.org/markup-compatibility/2006" xmlns:aink="http://schemas.microsoft.com/office/drawing/2016/ink" xmlns:am3d="http://schemas.microsoft.com/office/drawing/2017/model3d" xmlns:o="urn:schemas-microsoft-com:office:office" xmlns:oel="http://schemas.microsoft.com/office/2019/extlst" xmlns:r="http://schemas.openxmlformats.org/officeDocument/2006/relationships" xmlns:m="http://schemas.openxmlformats.org/officeDocument/2006/math" xmlns:v="urn:schemas-microsoft-com:vml" xmlns:wp14="http://schemas.microsoft.com/office/word/2010/wordprocessingDrawing" xmlns:wp="http://schemas.openxmlformats.org/drawingml/2006/wordprocessingDrawing" xmlns:w10="urn:schemas-microsoft-com:office:word" xmlns:w="http://schemas.openxmlformats.org/wordprocessingml/2006/main" xmlns:w14="http://schemas.microsoft.com/office/word/2010/wordml" xmlns:w15="http://schemas.microsoft.com/office/word/2012/wordml" xmlns:w16cex="http://schemas.microsoft.com/office/word/2018/wordml/cex" xmlns:w16cid="http://schemas.microsoft.com/office/word/2016/wordml/cid" xmlns:w16="http://schemas.microsoft.com/office/word/2018/wordml" xmlns:w16sdtdh="http://schemas.microsoft.com/office/word/2020/wordml/sdtdatahash" xmlns:w16se="http://schemas.microsoft.com/office/word/2015/wordml/symex" xmlns:wpg="http://schemas.microsoft.com/office/word/2010/wordprocessingGroup" xmlns:wpi="http://schemas.microsoft.com/office/word/2010/wordprocessingInk" xmlns:wne="http://schemas.microsoft.com/office/word/2006/wordml" xmlns:wps="http://schemas.microsoft.com/office/word/2010/wordprocessingShape" mc:Ignorable="w14 w15 w16se w16cid w16 w16cex w16sdtdh wp14">
+<w:numbering xmlns:wpc="http://schemas.microsoft.com/office/word/2010/wordprocessingCanvas" xmlns:cx="http://schemas.microsoft.com/office/drawing/2014/chartex" xmlns:cx1="http://schemas.microsoft.com/office/drawing/2015/9/8/chartex" xmlns:cx2="http://schemas.microsoft.com/office/drawing/2015/10/21/chartex" xmlns:cx3="http://schemas.microsoft.com/office/drawing/2016/5/9/chartex" xmlns:cx4="http://schemas.microsoft.com/office/drawing/2016/5/10/chartex" xmlns:cx5="http://schemas.microsoft.com/office/drawing/2016/5/11/chartex" xmlns:cx6="http://schemas.microsoft.com/office/drawing/2016/5/12/chartex" xmlns:cx7="http://schemas.microsoft.com/office/drawing/2016/5/13/chartex" xmlns:cx8="http://schemas.microsoft.com/office/drawing/2016/5/14/chartex" xmlns:mc="http://schemas.openxmlformats.org/markup-compatibility/2006" xmlns:aink="http://schemas.microsoft.com/office/drawing/2016/ink" xmlns:am3d="http://schemas.microsoft.com/office/drawing/2017/model3d" xmlns:o="urn:schemas-microsoft-com:office:office" xmlns:oel="http://schemas.microsoft.com/office/2019/extlst" xmlns:r="http://schemas.openxmlformats.org/officeDocument/2006/relationships" xmlns:m="http://schemas.openxmlformats.org/officeDocument/2006/math" xmlns:v="urn:schemas-microsoft-com:vml" xmlns:wp14="http://schemas.microsoft.com/office/word/2010/wordprocessingDrawing" xmlns:wp="http://schemas.openxmlformats.org/drawingml/2006/wordprocessingDrawing" xmlns:w10="urn:schemas-microsoft-com:office:word" xmlns:w="http://schemas.openxmlformats.org/wordprocessingml/2006/main" xmlns:w14="http://schemas.microsoft.com/office/word/2010/wordml" xmlns:w15="http://schemas.microsoft.com/office/word/2012/wordml" xmlns:w16cex="http://schemas.microsoft.com/office/word/2018/wordml/cex" xmlns:w16cid="http://schemas.microsoft.com/office/word/2016/wordml/cid" xmlns:w16="http://schemas.microsoft.com/office/word/2018/wordml" xmlns:w16du="http://schemas.microsoft.com/office/word/2023/wordml/word16du" xmlns:w16sdtdh="http://schemas.microsoft.com/office/word/2020/wordml/sdtdatahash" xmlns:w16se="http://schemas.microsoft.com/office/word/2015/wordml/symex" xmlns:wpg="http://schemas.microsoft.com/office/word/2010/wordprocessingGroup" xmlns:wpi="http://schemas.microsoft.com/office/word/2010/wordprocessingInk" xmlns:wne="http://schemas.microsoft.com/office/word/2006/wordml" xmlns:wps="http://schemas.microsoft.com/office/word/2010/wordprocessingShape" mc:Ignorable="w14 w15 w16se w16cid w16 w16cex w16sdtdh w16du wp14">
   <w:abstractNum w:abstractNumId="0" w15:restartNumberingAfterBreak="0">
     <w:nsid w:val="09DB53E6"/>
     <w:multiLevelType w:val="hybridMultilevel"/>
@@ -1843,7 +1843,7 @@
 </file>
 
 <file path=word/styles.xml><?xml version="1.0" encoding="utf-8"?>
-<w:styles xmlns:mc="http://schemas.openxmlformats.org/markup-compatibility/2006" xmlns:r="http://schemas.openxmlformats.org/officeDocument/2006/relationships" xmlns:w="http://schemas.openxmlformats.org/wordprocessingml/2006/main" xmlns:w14="http://schemas.microsoft.com/office/word/2010/wordml" xmlns:w15="http://schemas.microsoft.com/office/word/2012/wordml" xmlns:w16cex="http://schemas.microsoft.com/office/word/2018/wordml/cex" xmlns:w16cid="http://schemas.microsoft.com/office/word/2016/wordml/cid" xmlns:w16="http://schemas.microsoft.com/office/word/2018/wordml" xmlns:w16sdtdh="http://schemas.microsoft.com/office/word/2020/wordml/sdtdatahash" xmlns:w16se="http://schemas.microsoft.com/office/word/2015/wordml/symex" mc:Ignorable="w14 w15 w16se w16cid w16 w16cex w16sdtdh">
+<w:styles xmlns:mc="http://schemas.openxmlformats.org/markup-compatibility/2006" xmlns:r="http://schemas.openxmlformats.org/officeDocument/2006/relationships" xmlns:w="http://schemas.openxmlformats.org/wordprocessingml/2006/main" xmlns:w14="http://schemas.microsoft.com/office/word/2010/wordml" xmlns:w15="http://schemas.microsoft.com/office/word/2012/wordml" xmlns:w16cex="http://schemas.microsoft.com/office/word/2018/wordml/cex" xmlns:w16cid="http://schemas.microsoft.com/office/word/2016/wordml/cid" xmlns:w16="http://schemas.microsoft.com/office/word/2018/wordml" xmlns:w16du="http://schemas.microsoft.com/office/word/2023/wordml/word16du" xmlns:w16sdtdh="http://schemas.microsoft.com/office/word/2020/wordml/sdtdatahash" xmlns:w16se="http://schemas.microsoft.com/office/word/2015/wordml/symex" mc:Ignorable="w14 w15 w16se w16cid w16 w16cex w16sdtdh w16du">
   <w:docDefaults>
     <w:rPrDefault>
       <w:rPr>
@@ -2691,7 +2691,7 @@
 </file>
 
 <file path=word/glossary/document.xml><?xml version="1.0" encoding="utf-8"?>
-<w:glossaryDocument xmlns:wpc="http://schemas.microsoft.com/office/word/2010/wordprocessingCanvas" xmlns:cx="http://schemas.microsoft.com/office/drawing/2014/chartex" xmlns:cx1="http://schemas.microsoft.com/office/drawing/2015/9/8/chartex" xmlns:cx2="http://schemas.microsoft.com/office/drawing/2015/10/21/chartex" xmlns:cx3="http://schemas.microsoft.com/office/drawing/2016/5/9/chartex" xmlns:cx4="http://schemas.microsoft.com/office/drawing/2016/5/10/chartex" xmlns:cx5="http://schemas.microsoft.com/office/drawing/2016/5/11/chartex" xmlns:cx6="http://schemas.microsoft.com/office/drawing/2016/5/12/chartex" xmlns:cx7="http://schemas.microsoft.com/office/drawing/2016/5/13/chartex" xmlns:cx8="http://schemas.microsoft.com/office/drawing/2016/5/14/chartex" xmlns:mc="http://schemas.openxmlformats.org/markup-compatibility/2006" xmlns:aink="http://schemas.microsoft.com/office/drawing/2016/ink" xmlns:am3d="http://schemas.microsoft.com/office/drawing/2017/model3d" xmlns:o="urn:schemas-microsoft-com:office:office" xmlns:oel="http://schemas.microsoft.com/office/2019/extlst" xmlns:r="http://schemas.openxmlformats.org/officeDocument/2006/relationships" xmlns:m="http://schemas.openxmlformats.org/officeDocument/2006/math" xmlns:v="urn:schemas-microsoft-com:vml" xmlns:wp14="http://schemas.microsoft.com/office/word/2010/wordprocessingDrawing" xmlns:wp="http://schemas.openxmlformats.org/drawingml/2006/wordprocessingDrawing" xmlns:w10="urn:schemas-microsoft-com:office:word" xmlns:w="http://schemas.openxmlformats.org/wordprocessingml/2006/main" xmlns:w14="http://schemas.microsoft.com/office/word/2010/wordml" xmlns:w15="http://schemas.microsoft.com/office/word/2012/wordml" xmlns:w16cex="http://schemas.microsoft.com/office/word/2018/wordml/cex" xmlns:w16cid="http://schemas.microsoft.com/office/word/2016/wordml/cid" xmlns:w16="http://schemas.microsoft.com/office/word/2018/wordml" xmlns:w16sdtdh="http://schemas.microsoft.com/office/word/2020/wordml/sdtdatahash" xmlns:w16se="http://schemas.microsoft.com/office/word/2015/wordml/symex" xmlns:wpg="http://schemas.microsoft.com/office/word/2010/wordprocessingGroup" xmlns:wpi="http://schemas.microsoft.com/office/word/2010/wordprocessingInk" xmlns:wne="http://schemas.microsoft.com/office/word/2006/wordml" xmlns:wps="http://schemas.microsoft.com/office/word/2010/wordprocessingShape" mc:Ignorable="w14 w15 w16se w16cid w16 w16cex w16sdtdh wp14">
+<w:glossaryDocument xmlns:wpc="http://schemas.microsoft.com/office/word/2010/wordprocessingCanvas" xmlns:cx="http://schemas.microsoft.com/office/drawing/2014/chartex" xmlns:cx1="http://schemas.microsoft.com/office/drawing/2015/9/8/chartex" xmlns:cx2="http://schemas.microsoft.com/office/drawing/2015/10/21/chartex" xmlns:cx3="http://schemas.microsoft.com/office/drawing/2016/5/9/chartex" xmlns:cx4="http://schemas.microsoft.com/office/drawing/2016/5/10/chartex" xmlns:cx5="http://schemas.microsoft.com/office/drawing/2016/5/11/chartex" xmlns:cx6="http://schemas.microsoft.com/office/drawing/2016/5/12/chartex" xmlns:cx7="http://schemas.microsoft.com/office/drawing/2016/5/13/chartex" xmlns:cx8="http://schemas.microsoft.com/office/drawing/2016/5/14/chartex" xmlns:mc="http://schemas.openxmlformats.org/markup-compatibility/2006" xmlns:aink="http://schemas.microsoft.com/office/drawing/2016/ink" xmlns:am3d="http://schemas.microsoft.com/office/drawing/2017/model3d" xmlns:o="urn:schemas-microsoft-com:office:office" xmlns:oel="http://schemas.microsoft.com/office/2019/extlst" xmlns:r="http://schemas.openxmlformats.org/officeDocument/2006/relationships" xmlns:m="http://schemas.openxmlformats.org/officeDocument/2006/math" xmlns:v="urn:schemas-microsoft-com:vml" xmlns:wp14="http://schemas.microsoft.com/office/word/2010/wordprocessingDrawing" xmlns:wp="http://schemas.openxmlformats.org/drawingml/2006/wordprocessingDrawing" xmlns:w10="urn:schemas-microsoft-com:office:word" xmlns:w="http://schemas.openxmlformats.org/wordprocessingml/2006/main" xmlns:w14="http://schemas.microsoft.com/office/word/2010/wordml" xmlns:w15="http://schemas.microsoft.com/office/word/2012/wordml" xmlns:w16cex="http://schemas.microsoft.com/office/word/2018/wordml/cex" xmlns:w16cid="http://schemas.microsoft.com/office/word/2016/wordml/cid" xmlns:w16="http://schemas.microsoft.com/office/word/2018/wordml" xmlns:w16du="http://schemas.microsoft.com/office/word/2023/wordml/word16du" xmlns:w16sdtdh="http://schemas.microsoft.com/office/word/2020/wordml/sdtdatahash" xmlns:w16se="http://schemas.microsoft.com/office/word/2015/wordml/symex" xmlns:wpg="http://schemas.microsoft.com/office/word/2010/wordprocessingGroup" xmlns:wpi="http://schemas.microsoft.com/office/word/2010/wordprocessingInk" xmlns:wne="http://schemas.microsoft.com/office/word/2006/wordml" xmlns:wps="http://schemas.microsoft.com/office/word/2010/wordprocessingShape" mc:Ignorable="w14 w15 w16se w16cid w16 w16cex w16sdtdh w16du wp14">
   <w:docParts>
     <w:docPart>
       <w:docPartPr>
@@ -2938,7 +2938,7 @@
 </file>
 
 <file path=word/glossary/fontTable.xml><?xml version="1.0" encoding="utf-8"?>
-<w:fonts xmlns:mc="http://schemas.openxmlformats.org/markup-compatibility/2006" xmlns:r="http://schemas.openxmlformats.org/officeDocument/2006/relationships" xmlns:w="http://schemas.openxmlformats.org/wordprocessingml/2006/main" xmlns:w14="http://schemas.microsoft.com/office/word/2010/wordml" xmlns:w15="http://schemas.microsoft.com/office/word/2012/wordml" xmlns:w16cex="http://schemas.microsoft.com/office/word/2018/wordml/cex" xmlns:w16cid="http://schemas.microsoft.com/office/word/2016/wordml/cid" xmlns:w16="http://schemas.microsoft.com/office/word/2018/wordml" xmlns:w16sdtdh="http://schemas.microsoft.com/office/word/2020/wordml/sdtdatahash" xmlns:w16se="http://schemas.microsoft.com/office/word/2015/wordml/symex" mc:Ignorable="w14 w15 w16se w16cid w16 w16cex w16sdtdh">
+<w:fonts xmlns:mc="http://schemas.openxmlformats.org/markup-compatibility/2006" xmlns:r="http://schemas.openxmlformats.org/officeDocument/2006/relationships" xmlns:w="http://schemas.openxmlformats.org/wordprocessingml/2006/main" xmlns:w14="http://schemas.microsoft.com/office/word/2010/wordml" xmlns:w15="http://schemas.microsoft.com/office/word/2012/wordml" xmlns:w16cex="http://schemas.microsoft.com/office/word/2018/wordml/cex" xmlns:w16cid="http://schemas.microsoft.com/office/word/2016/wordml/cid" xmlns:w16="http://schemas.microsoft.com/office/word/2018/wordml" xmlns:w16du="http://schemas.microsoft.com/office/word/2023/wordml/word16du" xmlns:w16sdtdh="http://schemas.microsoft.com/office/word/2020/wordml/sdtdatahash" xmlns:w16se="http://schemas.microsoft.com/office/word/2015/wordml/symex" mc:Ignorable="w14 w15 w16se w16cid w16 w16cex w16sdtdh w16du">
   <w:font w:name="Symbol">
     <w:panose1 w:val="05050102010706020507"/>
     <w:charset w:val="02"/>
@@ -3010,18 +3010,23 @@
     <w:pitch w:val="variable"/>
     <w:sig w:usb0="E4002EFF" w:usb1="C200247B" w:usb2="00000009" w:usb3="00000000" w:csb0="000001FF" w:csb1="00000000"/>
   </w:font>
-  <w:font w:name="Calibri Light">
-    <w:panose1 w:val="020F0302020204030204"/>
+  <w:font w:name="Aptos">
     <w:charset w:val="00"/>
     <w:family w:val="swiss"/>
     <w:pitch w:val="variable"/>
-    <w:sig w:usb0="E4002EFF" w:usb1="C200247B" w:usb2="00000009" w:usb3="00000000" w:csb0="000001FF" w:csb1="00000000"/>
+    <w:sig w:usb0="20000287" w:usb1="00000003" w:usb2="00000000" w:usb3="00000000" w:csb0="0000019F" w:csb1="00000000"/>
+  </w:font>
+  <w:font w:name="Aptos Display">
+    <w:charset w:val="00"/>
+    <w:family w:val="swiss"/>
+    <w:pitch w:val="variable"/>
+    <w:sig w:usb0="20000287" w:usb1="00000003" w:usb2="00000000" w:usb3="00000000" w:csb0="0000019F" w:csb1="00000000"/>
   </w:font>
 </w:fonts>
 </file>
 
 <file path=word/glossary/settings.xml><?xml version="1.0" encoding="utf-8"?>
-<w:settings xmlns:mc="http://schemas.openxmlformats.org/markup-compatibility/2006" xmlns:o="urn:schemas-microsoft-com:office:office" xmlns:r="http://schemas.openxmlformats.org/officeDocument/2006/relationships" xmlns:m="http://schemas.openxmlformats.org/officeDocument/2006/math" xmlns:v="urn:schemas-microsoft-com:vml" xmlns:w10="urn:schemas-microsoft-com:office:word" xmlns:w="http://schemas.openxmlformats.org/wordprocessingml/2006/main" xmlns:w14="http://schemas.microsoft.com/office/word/2010/wordml" xmlns:w15="http://schemas.microsoft.com/office/word/2012/wordml" xmlns:w16cex="http://schemas.microsoft.com/office/word/2018/wordml/cex" xmlns:w16cid="http://schemas.microsoft.com/office/word/2016/wordml/cid" xmlns:w16="http://schemas.microsoft.com/office/word/2018/wordml" xmlns:w16sdtdh="http://schemas.microsoft.com/office/word/2020/wordml/sdtdatahash" xmlns:w16se="http://schemas.microsoft.com/office/word/2015/wordml/symex" xmlns:sl="http://schemas.openxmlformats.org/schemaLibrary/2006/main" mc:Ignorable="w14 w15 w16se w16cid w16 w16cex w16sdtdh">
+<w:settings xmlns:mc="http://schemas.openxmlformats.org/markup-compatibility/2006" xmlns:o="urn:schemas-microsoft-com:office:office" xmlns:r="http://schemas.openxmlformats.org/officeDocument/2006/relationships" xmlns:m="http://schemas.openxmlformats.org/officeDocument/2006/math" xmlns:v="urn:schemas-microsoft-com:vml" xmlns:w10="urn:schemas-microsoft-com:office:word" xmlns:w="http://schemas.openxmlformats.org/wordprocessingml/2006/main" xmlns:w14="http://schemas.microsoft.com/office/word/2010/wordml" xmlns:w15="http://schemas.microsoft.com/office/word/2012/wordml" xmlns:w16cex="http://schemas.microsoft.com/office/word/2018/wordml/cex" xmlns:w16cid="http://schemas.microsoft.com/office/word/2016/wordml/cid" xmlns:w16="http://schemas.microsoft.com/office/word/2018/wordml" xmlns:w16du="http://schemas.microsoft.com/office/word/2023/wordml/word16du" xmlns:w16sdtdh="http://schemas.microsoft.com/office/word/2020/wordml/sdtdatahash" xmlns:w16se="http://schemas.microsoft.com/office/word/2015/wordml/symex" xmlns:sl="http://schemas.openxmlformats.org/schemaLibrary/2006/main" mc:Ignorable="w14 w15 w16se w16cid w16 w16cex w16sdtdh w16du">
   <w:view w:val="normal"/>
   <w:revisionView w:formatting="0" w:inkAnnotations="0"/>
   <w:defaultTabStop w:val="720"/>
@@ -3036,6 +3041,7 @@
   </w:compat>
   <w:rsids>
     <w:rsidRoot w:val="00EF77DA"/>
+    <w:rsid w:val="003732BD"/>
     <w:rsid w:val="004E2120"/>
     <w:rsid w:val="005525F7"/>
     <w:rsid w:val="00584C9A"/>
@@ -3070,7 +3076,7 @@
 </file>
 
 <file path=word/glossary/styles.xml><?xml version="1.0" encoding="utf-8"?>
-<w:styles xmlns:mc="http://schemas.openxmlformats.org/markup-compatibility/2006" xmlns:r="http://schemas.openxmlformats.org/officeDocument/2006/relationships" xmlns:w="http://schemas.openxmlformats.org/wordprocessingml/2006/main" xmlns:w14="http://schemas.microsoft.com/office/word/2010/wordml" xmlns:w15="http://schemas.microsoft.com/office/word/2012/wordml" xmlns:w16cex="http://schemas.microsoft.com/office/word/2018/wordml/cex" xmlns:w16cid="http://schemas.microsoft.com/office/word/2016/wordml/cid" xmlns:w16="http://schemas.microsoft.com/office/word/2018/wordml" xmlns:w16sdtdh="http://schemas.microsoft.com/office/word/2020/wordml/sdtdatahash" xmlns:w16se="http://schemas.microsoft.com/office/word/2015/wordml/symex" mc:Ignorable="w14 w15 w16se w16cid w16 w16cex w16sdtdh">
+<w:styles xmlns:mc="http://schemas.openxmlformats.org/markup-compatibility/2006" xmlns:r="http://schemas.openxmlformats.org/officeDocument/2006/relationships" xmlns:w="http://schemas.openxmlformats.org/wordprocessingml/2006/main" xmlns:w14="http://schemas.microsoft.com/office/word/2010/wordml" xmlns:w15="http://schemas.microsoft.com/office/word/2012/wordml" xmlns:w16cex="http://schemas.microsoft.com/office/word/2018/wordml/cex" xmlns:w16cid="http://schemas.microsoft.com/office/word/2016/wordml/cid" xmlns:w16="http://schemas.microsoft.com/office/word/2018/wordml" xmlns:w16du="http://schemas.microsoft.com/office/word/2023/wordml/word16du" xmlns:w16sdtdh="http://schemas.microsoft.com/office/word/2020/wordml/sdtdatahash" xmlns:w16se="http://schemas.microsoft.com/office/word/2015/wordml/symex" mc:Ignorable="w14 w15 w16se w16cid w16 w16cex w16sdtdh w16du">
   <w:docDefaults>
     <w:rPrDefault>
       <w:rPr>
@@ -3558,7 +3564,7 @@
 </file>
 
 <file path=word/glossary/webSettings.xml><?xml version="1.0" encoding="utf-8"?>
-<w:webSettings xmlns:mc="http://schemas.openxmlformats.org/markup-compatibility/2006" xmlns:r="http://schemas.openxmlformats.org/officeDocument/2006/relationships" xmlns:w="http://schemas.openxmlformats.org/wordprocessingml/2006/main" xmlns:w14="http://schemas.microsoft.com/office/word/2010/wordml" xmlns:w15="http://schemas.microsoft.com/office/word/2012/wordml" xmlns:w16cex="http://schemas.microsoft.com/office/word/2018/wordml/cex" xmlns:w16cid="http://schemas.microsoft.com/office/word/2016/wordml/cid" xmlns:w16="http://schemas.microsoft.com/office/word/2018/wordml" xmlns:w16sdtdh="http://schemas.microsoft.com/office/word/2020/wordml/sdtdatahash" xmlns:w16se="http://schemas.microsoft.com/office/word/2015/wordml/symex" mc:Ignorable="w14 w15 w16se w16cid w16 w16cex w16sdtdh">
+<w:webSettings xmlns:mc="http://schemas.openxmlformats.org/markup-compatibility/2006" xmlns:r="http://schemas.openxmlformats.org/officeDocument/2006/relationships" xmlns:w="http://schemas.openxmlformats.org/wordprocessingml/2006/main" xmlns:w14="http://schemas.microsoft.com/office/word/2010/wordml" xmlns:w15="http://schemas.microsoft.com/office/word/2012/wordml" xmlns:w16cex="http://schemas.microsoft.com/office/word/2018/wordml/cex" xmlns:w16cid="http://schemas.microsoft.com/office/word/2016/wordml/cid" xmlns:w16="http://schemas.microsoft.com/office/word/2018/wordml" xmlns:w16du="http://schemas.microsoft.com/office/word/2023/wordml/word16du" xmlns:w16sdtdh="http://schemas.microsoft.com/office/word/2020/wordml/sdtdatahash" xmlns:w16se="http://schemas.microsoft.com/office/word/2015/wordml/symex" mc:Ignorable="w14 w15 w16se w16cid w16 w16cex w16sdtdh w16du">
   <w:optimizeForBrowser/>
   <w:allowPNG/>
 </w:webSettings>

</xml_diff>